<commit_message>
upload of an updated grading document as I needed to add a githib pages site as some features not working in surge
</commit_message>
<xml_diff>
--- a/computersystems_upload.docx
+++ b/computersystems_upload.docx
@@ -15,6 +15,12 @@
       </w:r>
       <w:r>
         <w:t>Niall Phelan</w:t>
+      </w:r>
+      <w:r>
+        <w:t xml:space="preserve">.  </w:t>
+      </w:r>
+      <w:r>
+        <w:t>20086698</w:t>
       </w:r>
     </w:p>
     <w:p>
@@ -45,6 +51,63 @@
             <w:rStyle w:val="Hyperlink"/>
           </w:rPr>
           <w:t>https://github.com/niallphelan01/IOT-application</w:t>
+        </w:r>
+      </w:hyperlink>
+      <w:r>
+        <w:rPr>
+          <w:rStyle w:val="Hyperlink"/>
+        </w:rPr>
+        <w:t xml:space="preserve">                </w:t>
+      </w:r>
+    </w:p>
+    <w:p>
+      <w:pPr>
+        <w:tabs>
+          <w:tab w:val="left" w:pos="720"/>
+          <w:tab w:val="left" w:pos="1440"/>
+          <w:tab w:val="left" w:pos="2160"/>
+          <w:tab w:val="left" w:pos="2734"/>
+        </w:tabs>
+        <w:rPr>
+          <w:rStyle w:val="Hyperlink"/>
+        </w:rPr>
+      </w:pPr>
+      <w:r>
+        <w:t>Website with supporting documents:</w:t>
+      </w:r>
+      <w:r>
+        <w:t xml:space="preserve"> </w:t>
+      </w:r>
+      <w:hyperlink r:id="rId11" w:history="1">
+        <w:r>
+          <w:rPr>
+            <w:rStyle w:val="Hyperlink"/>
+          </w:rPr>
+          <w:t>http://nphelan_IOT_application.surge.sh</w:t>
+        </w:r>
+      </w:hyperlink>
+      <w:r>
+        <w:rPr>
+          <w:rStyle w:val="Hyperlink"/>
+        </w:rPr>
+        <w:t xml:space="preserve">  </w:t>
+      </w:r>
+    </w:p>
+    <w:p>
+      <w:pPr>
+        <w:tabs>
+          <w:tab w:val="left" w:pos="720"/>
+          <w:tab w:val="left" w:pos="1440"/>
+          <w:tab w:val="left" w:pos="2160"/>
+          <w:tab w:val="left" w:pos="2734"/>
+        </w:tabs>
+      </w:pPr>
+      <w:hyperlink r:id="rId12" w:history="1">
+        <w:r>
+          <w:rPr>
+            <w:rStyle w:val="Hyperlink"/>
+          </w:rPr>
+          <w:t>https://niallphelan01.github.io/IOT-website/</w:t>
         </w:r>
       </w:hyperlink>
     </w:p>
@@ -57,20 +120,26 @@
           <w:tab w:val="left" w:pos="2734"/>
         </w:tabs>
       </w:pPr>
-      <w:r>
-        <w:t>Website with supporting documents:</w:t>
-      </w:r>
-      <w:r>
-        <w:t xml:space="preserve"> </w:t>
-      </w:r>
-      <w:hyperlink r:id="rId11" w:history="1">
-        <w:r>
-          <w:rPr>
-            <w:rStyle w:val="Hyperlink"/>
-          </w:rPr>
-          <w:t>http://nphelan_IOT_application.surge.sh</w:t>
-        </w:r>
-      </w:hyperlink>
+    </w:p>
+    <w:p>
+      <w:pPr>
+        <w:tabs>
+          <w:tab w:val="left" w:pos="720"/>
+          <w:tab w:val="left" w:pos="1440"/>
+          <w:tab w:val="left" w:pos="2160"/>
+          <w:tab w:val="left" w:pos="2734"/>
+        </w:tabs>
+      </w:pPr>
+    </w:p>
+    <w:p>
+      <w:pPr>
+        <w:tabs>
+          <w:tab w:val="left" w:pos="720"/>
+          <w:tab w:val="left" w:pos="1440"/>
+          <w:tab w:val="left" w:pos="2160"/>
+          <w:tab w:val="left" w:pos="2734"/>
+        </w:tabs>
+      </w:pPr>
     </w:p>
     <w:p>
       <w:pPr>
@@ -444,6 +513,14 @@
               <w:t>As below</w:t>
             </w:r>
           </w:p>
+          <w:p>
+            <w:pPr>
+              <w:jc w:val="center"/>
+              <w:cnfStyle w:val="000000100000" w:firstRow="0" w:lastRow="0" w:firstColumn="0" w:lastColumn="0" w:oddVBand="0" w:evenVBand="0" w:oddHBand="1" w:evenHBand="0" w:firstRowFirstColumn="0" w:firstRowLastColumn="0" w:lastRowFirstColumn="0" w:lastRowLastColumn="0"/>
+            </w:pPr>
+            <w:bookmarkStart w:id="0" w:name="_GoBack"/>
+            <w:bookmarkEnd w:id="0"/>
+          </w:p>
         </w:tc>
       </w:tr>
       <w:tr>
@@ -586,8 +663,56 @@
               <w:jc w:val="center"/>
               <w:cnfStyle w:val="000000000000" w:firstRow="0" w:lastRow="0" w:firstColumn="0" w:lastColumn="0" w:oddVBand="0" w:evenVBand="0" w:oddHBand="0" w:evenHBand="0" w:firstRowFirstColumn="0" w:firstRowLastColumn="0" w:lastRowFirstColumn="0" w:lastRowLastColumn="0"/>
             </w:pPr>
-            <w:r>
-              <w:t xml:space="preserve">http://nphelan_IOT_application.surge.sh </w:t>
+            <w:hyperlink r:id="rId13" w:history="1">
+              <w:r>
+                <w:rPr>
+                  <w:rStyle w:val="Hyperlink"/>
+                </w:rPr>
+                <w:t>http://nphelan_IOT_application.surge.sh</w:t>
+              </w:r>
+            </w:hyperlink>
+          </w:p>
+          <w:p>
+            <w:pPr>
+              <w:jc w:val="center"/>
+              <w:cnfStyle w:val="000000000000" w:firstRow="0" w:lastRow="0" w:firstColumn="0" w:lastColumn="0" w:oddVBand="0" w:evenVBand="0" w:oddHBand="0" w:evenHBand="0" w:firstRowFirstColumn="0" w:firstRowLastColumn="0" w:lastRowFirstColumn="0" w:lastRowLastColumn="0"/>
+            </w:pPr>
+          </w:p>
+          <w:p>
+            <w:pPr>
+              <w:jc w:val="center"/>
+              <w:cnfStyle w:val="000000000000" w:firstRow="0" w:lastRow="0" w:firstColumn="0" w:lastColumn="0" w:oddVBand="0" w:evenVBand="0" w:oddHBand="0" w:evenHBand="0" w:firstRowFirstColumn="0" w:firstRowLastColumn="0" w:lastRowFirstColumn="0" w:lastRowLastColumn="0"/>
+            </w:pPr>
+            <w:r>
+              <w:t xml:space="preserve">I’ve also added a </w:t>
+            </w:r>
+            <w:r>
+              <w:t xml:space="preserve">site with </w:t>
+            </w:r>
+            <w:proofErr w:type="spellStart"/>
+            <w:r>
+              <w:t>Github</w:t>
+            </w:r>
+            <w:proofErr w:type="spellEnd"/>
+            <w:r>
+              <w:t xml:space="preserve"> pages as some features not working with surge. </w:t>
+            </w:r>
+            <w:hyperlink r:id="rId14" w:history="1">
+              <w:r>
+                <w:rPr>
+                  <w:rStyle w:val="Hyperlink"/>
+                </w:rPr>
+                <w:t>https://niallphelan01.github.io/IOT-website/</w:t>
+              </w:r>
+            </w:hyperlink>
+          </w:p>
+          <w:p>
+            <w:pPr>
+              <w:jc w:val="center"/>
+              <w:cnfStyle w:val="000000000000" w:firstRow="0" w:lastRow="0" w:firstColumn="0" w:lastColumn="0" w:oddVBand="0" w:evenVBand="0" w:oddHBand="0" w:evenHBand="0" w:firstRowFirstColumn="0" w:firstRowLastColumn="0" w:lastRowFirstColumn="0" w:lastRowLastColumn="0"/>
+            </w:pPr>
+            <w:r>
+              <w:t xml:space="preserve"> </w:t>
             </w:r>
             <w:r>
               <w:t xml:space="preserve"> </w:t>
@@ -625,7 +750,7 @@
       <w:r>
         <w:t xml:space="preserve"> link to video: </w:t>
       </w:r>
-      <w:hyperlink r:id="rId12" w:history="1">
+      <w:hyperlink r:id="rId15" w:history="1">
         <w:r>
           <w:rPr>
             <w:rStyle w:val="Hyperlink"/>
@@ -634,17 +759,13 @@
         </w:r>
       </w:hyperlink>
     </w:p>
-    <w:p>
-      <w:bookmarkStart w:id="0" w:name="_GoBack"/>
-      <w:bookmarkEnd w:id="0"/>
-    </w:p>
+    <w:p/>
     <w:p/>
     <w:p>
       <w:r>
         <w:rPr>
           <w:noProof/>
         </w:rPr>
-        <w:lastRenderedPageBreak/>
         <w:drawing>
           <wp:inline distT="0" distB="0" distL="0" distR="0" wp14:anchorId="473A1F47" wp14:editId="4085316D">
             <wp:extent cx="8864600" cy="5194300"/>
@@ -661,7 +782,7 @@
                     <pic:cNvPicPr/>
                   </pic:nvPicPr>
                   <pic:blipFill>
-                    <a:blip r:embed="rId13"/>
+                    <a:blip r:embed="rId16"/>
                     <a:stretch>
                       <a:fillRect/>
                     </a:stretch>
@@ -1660,6 +1781,21 @@
 </file>
 
 <file path=customXml/item1.xml><?xml version="1.0" encoding="utf-8"?>
+<p:properties xmlns:p="http://schemas.microsoft.com/office/2006/metadata/properties" xmlns:xsi="http://www.w3.org/2001/XMLSchema-instance" xmlns:pc="http://schemas.microsoft.com/office/infopath/2007/PartnerControls">
+  <documentManagement/>
+</p:properties>
+</file>
+
+<file path=customXml/item2.xml><?xml version="1.0" encoding="utf-8"?>
+<?mso-contentType ?>
+<FormTemplates xmlns="http://schemas.microsoft.com/sharepoint/v3/contenttype/forms">
+  <Display>DocumentLibraryForm</Display>
+  <Edit>DocumentLibraryForm</Edit>
+  <New>DocumentLibraryForm</New>
+</FormTemplates>
+</file>
+
+<file path=customXml/item3.xml><?xml version="1.0" encoding="utf-8"?>
 <ct:contentTypeSchema xmlns:ct="http://schemas.microsoft.com/office/2006/metadata/contentType" xmlns:ma="http://schemas.microsoft.com/office/2006/metadata/properties/metaAttributes" ct:_="" ma:_="" ma:contentTypeName="Document" ma:contentTypeID="0x010100027B1FB1A458AA4FB1520DBCEEEF84AB" ma:contentTypeVersion="10" ma:contentTypeDescription="Create a new document." ma:contentTypeScope="" ma:versionID="80e6eefb936f797d5655855dd419b8d0">
   <xsd:schema xmlns:xsd="http://www.w3.org/2001/XMLSchema" xmlns:xs="http://www.w3.org/2001/XMLSchema" xmlns:p="http://schemas.microsoft.com/office/2006/metadata/properties" xmlns:ns3="2ce51dc8-c7fd-4e9f-aab7-66ee981bb74f" xmlns:ns4="4fa34961-db85-4b4a-bce8-6d4fac0faa91" targetNamespace="http://schemas.microsoft.com/office/2006/metadata/properties" ma:root="true" ma:fieldsID="5642072c215f5c8f7ec84511c98be178" ns3:_="" ns4:_="">
     <xsd:import namespace="2ce51dc8-c7fd-4e9f-aab7-66ee981bb74f"/>
@@ -1862,26 +1998,28 @@
 </ct:contentTypeSchema>
 </file>
 
-<file path=customXml/item2.xml><?xml version="1.0" encoding="utf-8"?>
-<?mso-contentType ?>
-<FormTemplates xmlns="http://schemas.microsoft.com/sharepoint/v3/contenttype/forms">
-  <Display>DocumentLibraryForm</Display>
-  <Edit>DocumentLibraryForm</Edit>
-  <New>DocumentLibraryForm</New>
-</FormTemplates>
-</file>
-
-<file path=customXml/item3.xml><?xml version="1.0" encoding="utf-8"?>
-<p:properties xmlns:p="http://schemas.microsoft.com/office/2006/metadata/properties" xmlns:xsi="http://www.w3.org/2001/XMLSchema-instance" xmlns:pc="http://schemas.microsoft.com/office/infopath/2007/PartnerControls">
-  <documentManagement/>
-</p:properties>
-</file>
-
 <file path=customXml/item4.xml><?xml version="1.0" encoding="utf-8"?>
 <b:Sources xmlns:b="http://schemas.openxmlformats.org/officeDocument/2006/bibliography" xmlns="http://schemas.openxmlformats.org/officeDocument/2006/bibliography" SelectedStyle="\APASixthEditionOfficeOnline.xsl" StyleName="APA" Version="6"/>
 </file>
 
 <file path=customXml/itemProps1.xml><?xml version="1.0" encoding="utf-8"?>
+<ds:datastoreItem xmlns:ds="http://schemas.openxmlformats.org/officeDocument/2006/customXml" ds:itemID="{47B6BF92-1471-48CF-BB59-DE022DE0A8C1}">
+  <ds:schemaRefs>
+    <ds:schemaRef ds:uri="http://schemas.microsoft.com/office/2006/metadata/properties"/>
+    <ds:schemaRef ds:uri="http://schemas.microsoft.com/office/infopath/2007/PartnerControls"/>
+  </ds:schemaRefs>
+</ds:datastoreItem>
+</file>
+
+<file path=customXml/itemProps2.xml><?xml version="1.0" encoding="utf-8"?>
+<ds:datastoreItem xmlns:ds="http://schemas.openxmlformats.org/officeDocument/2006/customXml" ds:itemID="{CEE25B5A-F585-4A24-8A80-2F7B9A05AADA}">
+  <ds:schemaRefs>
+    <ds:schemaRef ds:uri="http://schemas.microsoft.com/sharepoint/v3/contenttype/forms"/>
+  </ds:schemaRefs>
+</ds:datastoreItem>
+</file>
+
+<file path=customXml/itemProps3.xml><?xml version="1.0" encoding="utf-8"?>
 <ds:datastoreItem xmlns:ds="http://schemas.openxmlformats.org/officeDocument/2006/customXml" ds:itemID="{75753AED-078F-410E-86DE-841BD6D058E2}">
   <ds:schemaRefs>
     <ds:schemaRef ds:uri="http://schemas.microsoft.com/office/2006/metadata/contentType"/>
@@ -1900,25 +2038,8 @@
 </ds:datastoreItem>
 </file>
 
-<file path=customXml/itemProps2.xml><?xml version="1.0" encoding="utf-8"?>
-<ds:datastoreItem xmlns:ds="http://schemas.openxmlformats.org/officeDocument/2006/customXml" ds:itemID="{CEE25B5A-F585-4A24-8A80-2F7B9A05AADA}">
-  <ds:schemaRefs>
-    <ds:schemaRef ds:uri="http://schemas.microsoft.com/sharepoint/v3/contenttype/forms"/>
-  </ds:schemaRefs>
-</ds:datastoreItem>
-</file>
-
-<file path=customXml/itemProps3.xml><?xml version="1.0" encoding="utf-8"?>
-<ds:datastoreItem xmlns:ds="http://schemas.openxmlformats.org/officeDocument/2006/customXml" ds:itemID="{47B6BF92-1471-48CF-BB59-DE022DE0A8C1}">
-  <ds:schemaRefs>
-    <ds:schemaRef ds:uri="http://schemas.microsoft.com/office/2006/metadata/properties"/>
-    <ds:schemaRef ds:uri="http://schemas.microsoft.com/office/infopath/2007/PartnerControls"/>
-  </ds:schemaRefs>
-</ds:datastoreItem>
-</file>
-
 <file path=customXml/itemProps4.xml><?xml version="1.0" encoding="utf-8"?>
-<ds:datastoreItem xmlns:ds="http://schemas.openxmlformats.org/officeDocument/2006/customXml" ds:itemID="{CE1B0656-A73A-CC44-A81C-4A6C80E30CD9}">
+<ds:datastoreItem xmlns:ds="http://schemas.openxmlformats.org/officeDocument/2006/customXml" ds:itemID="{8BA962E3-DF35-9A4F-8478-D3C5207C0D2A}">
   <ds:schemaRefs>
     <ds:schemaRef ds:uri="http://schemas.openxmlformats.org/officeDocument/2006/bibliography"/>
   </ds:schemaRefs>

</xml_diff>